<commit_message>
tú misma lo decías
</commit_message>
<xml_diff>
--- a/randy/manual_técnico.docx
+++ b/randy/manual_técnico.docx
@@ -1162,6 +1162,7 @@
           <w:ilvl w:val="0"/>
           <w:numId w:val="21"/>
         </w:numPr>
+        <w:jc w:val="both"/>
       </w:pPr>
       <w:proofErr w:type="spellStart"/>
       <w:r>
@@ -1180,7 +1181,13 @@
         <w:t>:</w:t>
       </w:r>
       <w:r>
-        <w:t xml:space="preserve"> Método que inicialmente recibe el valor que se insertará y el valor de su raíz va cambiando (aumentando el número de nodos) después de insertar este nuevo valor.</w:t>
+        <w:t xml:space="preserve"> Método que inicialmente recibe el valor que se insertará y el valor de su raíz </w:t>
+      </w:r>
+      <w:r>
+        <w:t xml:space="preserve">el cual irá </w:t>
+      </w:r>
+      <w:r>
+        <w:t>cambiando (aumentando el número de nodos) después de insertar este nuevo valor.</w:t>
       </w:r>
     </w:p>
     <w:p>
@@ -1209,6 +1216,7 @@
           <w:ilvl w:val="1"/>
           <w:numId w:val="21"/>
         </w:numPr>
+        <w:jc w:val="both"/>
       </w:pPr>
       <w:r>
         <w:t xml:space="preserve">Si no existe la raíz, retorna el valor en forma de nodo y ahora la raíz será este nodo. </w:t>
@@ -1221,6 +1229,7 @@
           <w:ilvl w:val="1"/>
           <w:numId w:val="21"/>
         </w:numPr>
+        <w:jc w:val="both"/>
       </w:pPr>
       <w:r>
         <w:t>Si ya hay una raíz se compara su valor (</w:t>
@@ -1241,9 +1250,24 @@
           <w:ilvl w:val="2"/>
           <w:numId w:val="21"/>
         </w:numPr>
-      </w:pPr>
-      <w:r>
-        <w:t>Si es menor, se verifica si el nodo izquierdo es nulo, si lo es se asigna el nuevo nodo a la izquierda del nodo padre, si no es nulo se sigue haciendo la comparación hasta que el nodo izquierdo al nodo actual sea nulo (significaría que ya llegó al último nivel).</w:t>
+        <w:jc w:val="both"/>
+      </w:pPr>
+      <w:r>
+        <w:t>Si es menor, se verifica si el nodo izquierdo es nulo</w:t>
+      </w:r>
+      <w:r>
+        <w:t xml:space="preserve"> (utilizando la función </w:t>
+      </w:r>
+      <w:proofErr w:type="gramStart"/>
+      <w:r>
+        <w:t>agregar</w:t>
+      </w:r>
+      <w:proofErr w:type="gramEnd"/>
+      <w:r>
+        <w:t xml:space="preserve"> pero como parámetro el nodo izquierdo al nodo actual)</w:t>
+      </w:r>
+      <w:r>
+        <w:t>, si lo es se asigna el nuevo nodo a la izquierda del nodo padre, si no es nulo se sigue haciendo la comparación hasta que el nodo izquierdo al nodo actual sea nulo (significaría que ya llegó al último nivel).</w:t>
       </w:r>
     </w:p>
     <w:p>
@@ -1253,6 +1277,329 @@
           <w:ilvl w:val="2"/>
           <w:numId w:val="21"/>
         </w:numPr>
+        <w:jc w:val="both"/>
+      </w:pPr>
+      <w:r>
+        <w:t>Si es mayor, se verifica si el nodo derecho es nulo</w:t>
+      </w:r>
+      <w:r>
+        <w:t xml:space="preserve"> </w:t>
+      </w:r>
+      <w:r>
+        <w:t xml:space="preserve">(utilizando la función </w:t>
+      </w:r>
+      <w:proofErr w:type="gramStart"/>
+      <w:r>
+        <w:t>agregar</w:t>
+      </w:r>
+      <w:proofErr w:type="gramEnd"/>
+      <w:r>
+        <w:t xml:space="preserve"> pero como parámetro el nodo izquierdo al nodo actual)</w:t>
+      </w:r>
+      <w:r>
+        <w:t>, si lo es se asigna el nuevo nodo a la derecha del nodo padre, si no es nulo se sigue haciendo la comparación hasta que el nodo derecho al nodo actual sea nulo (significaría que ya llegó al último nivel).</w:t>
+      </w:r>
+    </w:p>
+    <w:p>
+      <w:pPr>
+        <w:ind w:left="720"/>
+      </w:pPr>
+      <w:r>
+        <w:t xml:space="preserve">Al final se retorna el </w:t>
+      </w:r>
+      <w:r>
+        <w:t>nodo inicial (la cabeza) pero con el nuevo nodo ya insertado en la posición correspondiente</w:t>
+      </w:r>
+      <w:r>
+        <w:t xml:space="preserve"> y todos los demás nodos que tenía hasta antes de la inserción.</w:t>
+      </w:r>
+    </w:p>
+    <w:p>
+      <w:pPr>
+        <w:pStyle w:val="Ttulo3"/>
+      </w:pPr>
+      <w:proofErr w:type="spellStart"/>
+      <w:r>
+        <w:t>Graficación</w:t>
+      </w:r>
+      <w:proofErr w:type="spellEnd"/>
+    </w:p>
+    <w:p>
+      <w:pPr>
+        <w:jc w:val="both"/>
+      </w:pPr>
+      <w:r>
+        <w:t xml:space="preserve">Utilizando </w:t>
+      </w:r>
+      <w:proofErr w:type="spellStart"/>
+      <w:r>
+        <w:t>graphviz</w:t>
+      </w:r>
+      <w:proofErr w:type="spellEnd"/>
+      <w:r>
+        <w:t xml:space="preserve"> y d3 para renderizar el archivo </w:t>
+      </w:r>
+      <w:proofErr w:type="spellStart"/>
+      <w:r>
+        <w:t>dot</w:t>
+      </w:r>
+      <w:proofErr w:type="spellEnd"/>
+      <w:r>
+        <w:t xml:space="preserve"> – primero se verifica si el nodo que se pasa como parámetro (primeramente, la raíz) es nulo, en caso de ser así no se agrega nada a </w:t>
+      </w:r>
+      <w:proofErr w:type="spellStart"/>
+      <w:r>
+        <w:t>dot</w:t>
+      </w:r>
+      <w:proofErr w:type="spellEnd"/>
+      <w:r>
+        <w:t xml:space="preserve">. Si existe se va recorriendo el árbol viendo si el nodo actual tiene un valor a su derecha e izquierda y dependiendo de si tiene uno de los dos hijos o los dos se le agregan las etiquetas &lt;C#&gt; al nodo actual para así apuntarlos gráficamente. </w:t>
+      </w:r>
+      <w:r>
+        <w:t>El mismo proceso se realiza recursivamente para cada nodo del árbol.</w:t>
+      </w:r>
+    </w:p>
+    <w:p>
+      <w:pPr>
+        <w:pStyle w:val="Ttulo3"/>
+      </w:pPr>
+      <w:r>
+        <w:t>Ordenamientos</w:t>
+      </w:r>
+    </w:p>
+    <w:p>
+      <w:r>
+        <w:t xml:space="preserve">Únicamente se hace un recorrido del árbol dependiendo del tipo de ordenamiento. Al pasar por el nodo actual se hace uso de la función </w:t>
+      </w:r>
+      <w:proofErr w:type="spellStart"/>
+      <w:r>
+        <w:t>newDiv</w:t>
+      </w:r>
+      <w:proofErr w:type="spellEnd"/>
+      <w:r>
+        <w:t xml:space="preserve"> que retorna el código HTML que tendrá el </w:t>
+      </w:r>
+      <w:proofErr w:type="spellStart"/>
+      <w:r>
+        <w:t>div</w:t>
+      </w:r>
+      <w:proofErr w:type="spellEnd"/>
+      <w:r>
+        <w:t xml:space="preserve"> del actor en el HTML. Su visualización inicial en el HTML es en el archivo Pages, función </w:t>
+      </w:r>
+      <w:proofErr w:type="spellStart"/>
+      <w:r>
+        <w:t>showActors</w:t>
+      </w:r>
+      <w:proofErr w:type="spellEnd"/>
+      <w:r>
+        <w:t xml:space="preserve"> donde se muestran en </w:t>
+      </w:r>
+      <w:proofErr w:type="spellStart"/>
+      <w:r>
+        <w:t>postorden</w:t>
+      </w:r>
+      <w:proofErr w:type="spellEnd"/>
+      <w:r>
+        <w:t>.</w:t>
+      </w:r>
+    </w:p>
+    <w:p/>
+    <w:p>
+      <w:pPr>
+        <w:pStyle w:val="Ttulo2"/>
+      </w:pPr>
+      <w:r>
+        <w:lastRenderedPageBreak/>
+        <w:t>Árbol AVL</w:t>
+      </w:r>
+    </w:p>
+    <w:p>
+      <w:r>
+        <w:rPr>
+          <w:noProof/>
+        </w:rPr>
+        <w:drawing>
+          <wp:inline distT="0" distB="0" distL="0" distR="0" wp14:anchorId="3EA34AA6" wp14:editId="1EED5960">
+            <wp:extent cx="6188710" cy="3383280"/>
+            <wp:effectExtent l="0" t="0" r="2540" b="7620"/>
+            <wp:docPr id="1" name="Imagen 1" descr="Gráfico, Gráfico de dispersión, Gráfico de burbujas&#10;&#10;Descripción generada automáticamente"/>
+            <wp:cNvGraphicFramePr>
+              <a:graphicFrameLocks xmlns:a="http://schemas.openxmlformats.org/drawingml/2006/main" noChangeAspect="1"/>
+            </wp:cNvGraphicFramePr>
+            <a:graphic xmlns:a="http://schemas.openxmlformats.org/drawingml/2006/main">
+              <a:graphicData uri="http://schemas.openxmlformats.org/drawingml/2006/picture">
+                <pic:pic xmlns:pic="http://schemas.openxmlformats.org/drawingml/2006/picture">
+                  <pic:nvPicPr>
+                    <pic:cNvPr id="1" name="Imagen 1" descr="Gráfico, Gráfico de dispersión, Gráfico de burbujas&#10;&#10;Descripción generada automáticamente"/>
+                    <pic:cNvPicPr/>
+                  </pic:nvPicPr>
+                  <pic:blipFill>
+                    <a:blip r:embed="rId9">
+                      <a:extLst>
+                        <a:ext uri="{28A0092B-C50C-407E-A947-70E740481C1C}">
+                          <a14:useLocalDpi xmlns:a14="http://schemas.microsoft.com/office/drawing/2010/main" val="0"/>
+                        </a:ext>
+                      </a:extLst>
+                    </a:blip>
+                    <a:stretch>
+                      <a:fillRect/>
+                    </a:stretch>
+                  </pic:blipFill>
+                  <pic:spPr>
+                    <a:xfrm>
+                      <a:off x="0" y="0"/>
+                      <a:ext cx="6188710" cy="3383280"/>
+                    </a:xfrm>
+                    <a:prstGeom prst="rect">
+                      <a:avLst/>
+                    </a:prstGeom>
+                  </pic:spPr>
+                </pic:pic>
+              </a:graphicData>
+            </a:graphic>
+          </wp:inline>
+        </w:drawing>
+      </w:r>
+    </w:p>
+    <w:p>
+      <w:pPr>
+        <w:pStyle w:val="Ttulo3"/>
+      </w:pPr>
+      <w:r>
+        <w:t>Inserción</w:t>
+      </w:r>
+    </w:p>
+    <w:p>
+      <w:pPr>
+        <w:pStyle w:val="Prrafodelista"/>
+        <w:numPr>
+          <w:ilvl w:val="0"/>
+          <w:numId w:val="23"/>
+        </w:numPr>
+      </w:pPr>
+      <w:proofErr w:type="spellStart"/>
+      <w:r>
+        <w:rPr>
+          <w:b/>
+          <w:bCs/>
+        </w:rPr>
+        <w:t>agregarNodo</w:t>
+      </w:r>
+      <w:proofErr w:type="spellEnd"/>
+      <w:r>
+        <w:rPr>
+          <w:b/>
+          <w:bCs/>
+        </w:rPr>
+        <w:t xml:space="preserve">: </w:t>
+      </w:r>
+      <w:r>
+        <w:t xml:space="preserve">Método que inicialmente recibe el valor que se insertará y el valor de su raíz </w:t>
+      </w:r>
+      <w:r>
+        <w:t>el cual irá</w:t>
+      </w:r>
+      <w:r>
+        <w:t xml:space="preserve"> cambiando (aumentando el número de nodos) después de insertar este nuevo valor.</w:t>
+      </w:r>
+    </w:p>
+    <w:p>
+      <w:pPr>
+        <w:pStyle w:val="Prrafodelista"/>
+        <w:numPr>
+          <w:ilvl w:val="0"/>
+          <w:numId w:val="23"/>
+        </w:numPr>
+      </w:pPr>
+      <w:r>
+        <w:rPr>
+          <w:b/>
+          <w:bCs/>
+        </w:rPr>
+        <w:t>Agregar:</w:t>
+      </w:r>
+      <w:r>
+        <w:t xml:space="preserve"> </w:t>
+      </w:r>
+    </w:p>
+    <w:p>
+      <w:pPr>
+        <w:pStyle w:val="Prrafodelista"/>
+        <w:numPr>
+          <w:ilvl w:val="1"/>
+          <w:numId w:val="23"/>
+        </w:numPr>
+        <w:jc w:val="both"/>
+      </w:pPr>
+      <w:r>
+        <w:t xml:space="preserve">Si no existe la raíz, retorna el valor en forma de nodo y ahora la raíz será este nodo. </w:t>
+      </w:r>
+    </w:p>
+    <w:p>
+      <w:pPr>
+        <w:pStyle w:val="Prrafodelista"/>
+        <w:numPr>
+          <w:ilvl w:val="1"/>
+          <w:numId w:val="23"/>
+        </w:numPr>
+        <w:jc w:val="both"/>
+      </w:pPr>
+      <w:r>
+        <w:t>Si ya hay una raíz se compara su valor (</w:t>
+      </w:r>
+      <w:r>
+        <w:t>id</w:t>
+      </w:r>
+      <w:r>
+        <w:t>) con el del nuevo nodo que se quiere agregar y se hace una función recursiva.</w:t>
+      </w:r>
+    </w:p>
+    <w:p>
+      <w:pPr>
+        <w:pStyle w:val="Prrafodelista"/>
+        <w:numPr>
+          <w:ilvl w:val="2"/>
+          <w:numId w:val="23"/>
+        </w:numPr>
+        <w:jc w:val="both"/>
+      </w:pPr>
+      <w:r>
+        <w:t xml:space="preserve">Si es menor, </w:t>
+      </w:r>
+      <w:r>
+        <w:t xml:space="preserve">se verifica si el nodo izquierdo es nulo (utilizando la función </w:t>
+      </w:r>
+      <w:proofErr w:type="gramStart"/>
+      <w:r>
+        <w:t>agregar</w:t>
+      </w:r>
+      <w:proofErr w:type="gramEnd"/>
+      <w:r>
+        <w:t xml:space="preserve"> pero como parámetro el nodo izquierdo al nodo actual), si lo es se </w:t>
+      </w:r>
+      <w:r>
+        <w:t xml:space="preserve">verifica la altura que tendrá el nodo restando la altura del nodo derecho – la altura del nodo izquierdo. En caso de que el resultado sea -2, significará que el árbol no está balanceado y tendrá que hacerse otra verificación. </w:t>
+      </w:r>
+    </w:p>
+    <w:p>
+      <w:pPr>
+        <w:pStyle w:val="Prrafodelista"/>
+        <w:ind w:left="2160" w:firstLine="0"/>
+        <w:jc w:val="both"/>
+      </w:pPr>
+      <w:r>
+        <w:t>Si el valor del id actual es menor al id del nodo izquierdo al actual, significará que el desbalanceo viene de la izquierda por lo que tendrá que hacerse una rotación simple a la izquierda (figura 1. derecha arriba). Si el valor es mayor, el desbalanceo viene de la derecha por lo que será necesaria una rotación doble a la izquierda (figura 1. Izquierda arriba).</w:t>
+      </w:r>
+    </w:p>
+    <w:p>
+      <w:pPr>
+        <w:pStyle w:val="Prrafodelista"/>
+        <w:numPr>
+          <w:ilvl w:val="2"/>
+          <w:numId w:val="23"/>
+        </w:numPr>
+        <w:jc w:val="both"/>
       </w:pPr>
       <w:r>
         <w:t xml:space="preserve">Si es </w:t>
@@ -1267,38 +1614,407 @@
         <w:t>derecho</w:t>
       </w:r>
       <w:r>
-        <w:t xml:space="preserve"> es nulo, si lo es se asigna el nuevo nodo a la </w:t>
+        <w:t xml:space="preserve"> es nulo (utilizando la función </w:t>
+      </w:r>
+      <w:proofErr w:type="gramStart"/>
+      <w:r>
+        <w:t>agregar</w:t>
+      </w:r>
+      <w:proofErr w:type="gramEnd"/>
+      <w:r>
+        <w:t xml:space="preserve"> pero como parámetro el nodo </w:t>
+      </w:r>
+      <w:r>
+        <w:t>derecho</w:t>
+      </w:r>
+      <w:r>
+        <w:t xml:space="preserve"> al nodo actual), si lo es se verifica la altura que tendrá el nodo restando la altura del nodo derecho – la altura del nodo izquierdo. En caso de que el resultado sea 2, significará que el árbol no está balanceado y tendrá que hacerse otra verificación. </w:t>
+      </w:r>
+    </w:p>
+    <w:p>
+      <w:pPr>
+        <w:pStyle w:val="Prrafodelista"/>
+        <w:ind w:left="2160" w:firstLine="0"/>
+        <w:jc w:val="both"/>
+      </w:pPr>
+      <w:r>
+        <w:t xml:space="preserve">Si el valor del id actual es </w:t>
+      </w:r>
+      <w:r>
+        <w:t>mayor</w:t>
+      </w:r>
+      <w:r>
+        <w:t xml:space="preserve"> al id del nodo </w:t>
+      </w:r>
+      <w:r>
+        <w:t>derecho</w:t>
+      </w:r>
+      <w:r>
+        <w:t xml:space="preserve"> al actual, significará que </w:t>
+      </w:r>
+      <w:r>
+        <w:t xml:space="preserve">el desbalanceo </w:t>
+      </w:r>
+      <w:r>
+        <w:t xml:space="preserve">viene de la </w:t>
       </w:r>
       <w:r>
         <w:t>derecha</w:t>
       </w:r>
       <w:r>
-        <w:t xml:space="preserve"> del nodo padre, si no es nulo se sigue haciendo la comparación hasta que el nodo </w:t>
-      </w:r>
-      <w:r>
-        <w:t>derecho</w:t>
-      </w:r>
-      <w:r>
-        <w:t xml:space="preserve"> al nodo actual sea nulo (significaría que ya llegó al último nivel).</w:t>
-      </w:r>
-    </w:p>
-    <w:p>
-      <w:pPr>
-        <w:ind w:left="720"/>
-      </w:pPr>
-      <w:r>
-        <w:t xml:space="preserve">Al final se retorna el </w:t>
-      </w:r>
-      <w:r>
-        <w:t>nodo inicial (la cabeza) pero con el nuevo nodo ya insertado en la posición correspondiente.</w:t>
-      </w:r>
+        <w:t xml:space="preserve"> por lo que tendrá que hacerse una rotación simple a la </w:t>
+      </w:r>
+      <w:r>
+        <w:t>derecha</w:t>
+      </w:r>
+      <w:r>
+        <w:t xml:space="preserve"> (figura 1. derecha </w:t>
+      </w:r>
+      <w:r>
+        <w:t>abajo</w:t>
+      </w:r>
+      <w:r>
+        <w:t xml:space="preserve">). Si el valor es </w:t>
+      </w:r>
+      <w:r>
+        <w:lastRenderedPageBreak/>
+        <w:t>menor</w:t>
+      </w:r>
+      <w:r>
+        <w:t xml:space="preserve">, </w:t>
+      </w:r>
+      <w:r>
+        <w:t>el desbalanceo viene</w:t>
+      </w:r>
+      <w:r>
+        <w:t xml:space="preserve"> de la </w:t>
+      </w:r>
+      <w:r>
+        <w:t>izquierda</w:t>
+      </w:r>
+      <w:r>
+        <w:t xml:space="preserve"> por lo que será necesaria una rotación doble a la </w:t>
+      </w:r>
+      <w:r>
+        <w:t>derecha</w:t>
+      </w:r>
+      <w:r>
+        <w:t xml:space="preserve"> (figura 1. Izquierda </w:t>
+      </w:r>
+      <w:r>
+        <w:t>abajo</w:t>
+      </w:r>
+      <w:r>
+        <w:t>).</w:t>
+      </w:r>
+    </w:p>
+    <w:p>
+      <w:pPr>
+        <w:pStyle w:val="Prrafodelista"/>
+        <w:numPr>
+          <w:ilvl w:val="2"/>
+          <w:numId w:val="23"/>
+        </w:numPr>
+        <w:jc w:val="both"/>
+      </w:pPr>
+      <w:r>
+        <w:t xml:space="preserve">Si </w:t>
+      </w:r>
+      <w:r>
+        <w:t>no es mayor ni menor, significará que está repetido por lo que solo se asigna nuevamente el valor al nodo.</w:t>
+      </w:r>
+    </w:p>
+    <w:p>
+      <w:pPr>
+        <w:pStyle w:val="Prrafodelista"/>
+        <w:ind w:left="720" w:firstLine="0"/>
+        <w:jc w:val="both"/>
+      </w:pPr>
+      <w:r>
+        <w:t xml:space="preserve">Se cambia el atributo de altura del nodo con el método de </w:t>
+      </w:r>
+      <w:proofErr w:type="spellStart"/>
+      <w:r>
+        <w:t>maxheight</w:t>
+      </w:r>
+      <w:proofErr w:type="spellEnd"/>
+      <w:r>
+        <w:t xml:space="preserve"> sumándole 1 ya que se agregó un nuevo nodo. Se retorna el nodo con todos los nuevos nodos agregados al árbol.</w:t>
+      </w:r>
+    </w:p>
+    <w:p>
+      <w:pPr>
+        <w:pStyle w:val="Prrafodelista"/>
+        <w:ind w:left="720" w:firstLine="0"/>
+        <w:jc w:val="both"/>
+      </w:pPr>
+    </w:p>
+    <w:p>
+      <w:pPr>
+        <w:pStyle w:val="Ttulo3"/>
+      </w:pPr>
+      <w:r>
+        <w:t>Rotaciones</w:t>
+      </w:r>
+    </w:p>
+    <w:p>
+      <w:pPr>
+        <w:pStyle w:val="Prrafodelista"/>
+        <w:numPr>
+          <w:ilvl w:val="0"/>
+          <w:numId w:val="25"/>
+        </w:numPr>
+        <w:jc w:val="both"/>
+      </w:pPr>
+      <w:r>
+        <w:rPr>
+          <w:b/>
+          <w:bCs/>
+        </w:rPr>
+        <w:t xml:space="preserve">Rotación simple a la izquierda: </w:t>
+      </w:r>
+      <w:r>
+        <w:t>Figura 1 – izquierda arriba. Recibe como parámetro un nodo, que al ver la figura será el nodo Z y hace uso de un auxiliar que será el nodo Y.</w:t>
+      </w:r>
+    </w:p>
+    <w:p>
+      <w:pPr>
+        <w:pStyle w:val="Prrafodelista"/>
+        <w:ind w:left="720" w:firstLine="0"/>
+        <w:jc w:val="both"/>
+      </w:pPr>
+      <w:r>
+        <w:t>Primero se hace el cambio de hijos, el hijo derecho del nodo auxiliar Y pasa a ser el hijo derecho del nodo Z y el nodo Z pasa a ser el hijo derecho del nodo auxiliar. Se asignan las nuevas alturas de ambos nodos que ahora son parte de un árbol balanceado sumando 1. Por último, ahora el nodo en el nivel superior de la rotación será el nodo auxiliar por lo que se retorna este.</w:t>
+      </w:r>
+    </w:p>
+    <w:p>
+      <w:pPr>
+        <w:pStyle w:val="Prrafodelista"/>
+        <w:numPr>
+          <w:ilvl w:val="0"/>
+          <w:numId w:val="25"/>
+        </w:numPr>
+        <w:jc w:val="both"/>
+      </w:pPr>
+      <w:r>
+        <w:rPr>
+          <w:b/>
+          <w:bCs/>
+        </w:rPr>
+        <w:t xml:space="preserve">Rotación simple a la </w:t>
+      </w:r>
+      <w:r>
+        <w:rPr>
+          <w:b/>
+          <w:bCs/>
+        </w:rPr>
+        <w:t>derecha</w:t>
+      </w:r>
+      <w:r>
+        <w:rPr>
+          <w:b/>
+          <w:bCs/>
+        </w:rPr>
+        <w:t xml:space="preserve">: </w:t>
+      </w:r>
+      <w:r>
+        <w:t xml:space="preserve">Figura 1 – </w:t>
+      </w:r>
+      <w:r>
+        <w:t>derecha</w:t>
+      </w:r>
+      <w:r>
+        <w:t xml:space="preserve"> </w:t>
+      </w:r>
+      <w:r>
+        <w:t>abajo</w:t>
+      </w:r>
+      <w:r>
+        <w:t>. Recibe como parámetro un nodo, que al ver la figura será el nodo Z y hace uso de un auxiliar que será el nodo Y.</w:t>
+      </w:r>
+    </w:p>
+    <w:p>
+      <w:pPr>
+        <w:pStyle w:val="Prrafodelista"/>
+        <w:ind w:left="720" w:firstLine="0"/>
+        <w:jc w:val="both"/>
+      </w:pPr>
+      <w:r>
+        <w:t xml:space="preserve">Primero se hace el cambio de hijos, el hijo </w:t>
+      </w:r>
+      <w:r>
+        <w:t>izquierdo</w:t>
+      </w:r>
+      <w:r>
+        <w:t xml:space="preserve"> del nodo auxiliar Y pasa a ser el hijo </w:t>
+      </w:r>
+      <w:r>
+        <w:t>izquierdo</w:t>
+      </w:r>
+      <w:r>
+        <w:t xml:space="preserve"> del nodo Z y el nodo Z pasa a ser el hijo </w:t>
+      </w:r>
+      <w:r>
+        <w:t>izquierdo</w:t>
+      </w:r>
+      <w:r>
+        <w:t xml:space="preserve"> del nodo auxiliar. Se asignan las nuevas alturas de ambos nodos que ahora son parte de un árbol balanceado sumando 1. Por último, ahora el nodo en el nivel superior de la rotación será el nodo auxiliar por lo que se retorna este.</w:t>
+      </w:r>
+    </w:p>
+    <w:p>
+      <w:pPr>
+        <w:pStyle w:val="Prrafodelista"/>
+        <w:numPr>
+          <w:ilvl w:val="0"/>
+          <w:numId w:val="25"/>
+        </w:numPr>
+        <w:jc w:val="both"/>
+      </w:pPr>
+      <w:r>
+        <w:rPr>
+          <w:b/>
+          <w:bCs/>
+        </w:rPr>
+        <w:t xml:space="preserve">Rotación doble por la izquierda: </w:t>
+      </w:r>
+      <w:r>
+        <w:t>Recibe como parámetro un nodo al cual se asignará a su derecha una rotación simple a la izquierda de su nodo derecho. Por último</w:t>
+      </w:r>
+      <w:r>
+        <w:t>,</w:t>
+      </w:r>
+      <w:r>
+        <w:t xml:space="preserve"> se retorna una rotación </w:t>
+      </w:r>
+    </w:p>
+    <w:p>
+      <w:pPr>
+        <w:jc w:val="both"/>
+      </w:pPr>
+    </w:p>
+    <w:p>
+      <w:pPr>
+        <w:pStyle w:val="Ttulo2"/>
+      </w:pPr>
+      <w:r>
+        <w:t>Tabla HASH</w:t>
+      </w:r>
+    </w:p>
+    <w:p>
+      <w:r>
+        <w:t>*si el dato se inserta a la lista no se suma</w:t>
+      </w:r>
+    </w:p>
+    <w:p>
+      <w:r>
+        <w:t xml:space="preserve">El tamaño inicial de la tabla es de 20 posiciones, al sobrepasar el 75% se hace un </w:t>
+      </w:r>
+      <w:proofErr w:type="spellStart"/>
+      <w:r>
+        <w:t>rehashing</w:t>
+      </w:r>
+      <w:proofErr w:type="spellEnd"/>
+      <w:r>
+        <w:t xml:space="preserve"> – aumentar 5 posiciones por cada posición ocupada.</w:t>
+      </w:r>
+    </w:p>
+    <w:p>
+      <w:pPr>
+        <w:jc w:val="center"/>
+      </w:pPr>
+      <w:r>
+        <w:t>20 * 75% = 1</w:t>
+      </w:r>
+      <w:r>
+        <w:t>5</w:t>
+      </w:r>
+    </w:p>
+    <w:p>
+      <w:pPr>
+        <w:jc w:val="center"/>
+      </w:pPr>
+      <w:r>
+        <w:t>1</w:t>
+      </w:r>
+      <w:r>
+        <w:t>5</w:t>
+      </w:r>
+      <w:r>
+        <w:t xml:space="preserve"> * 5 =</w:t>
+      </w:r>
+      <w:r>
+        <w:t xml:space="preserve"> </w:t>
+      </w:r>
+      <w:r>
+        <w:rPr>
+          <w:b/>
+          <w:bCs/>
+        </w:rPr>
+        <w:t>75</w:t>
+      </w:r>
+      <w:r>
+        <w:rPr>
+          <w:b/>
+          <w:bCs/>
+        </w:rPr>
+        <w:t xml:space="preserve"> -&gt; </w:t>
+      </w:r>
+      <w:r>
+        <w:t>nuevo tamaño de la tabla</w:t>
+      </w:r>
+    </w:p>
+    <w:p>
+      <w:pPr>
+        <w:pStyle w:val="Ttulo3"/>
+      </w:pPr>
+      <w:r>
+        <w:t>Inserción</w:t>
+      </w:r>
+    </w:p>
+    <w:p>
+      <w:pPr>
+        <w:pStyle w:val="Prrafodelista"/>
+        <w:numPr>
+          <w:ilvl w:val="0"/>
+          <w:numId w:val="25"/>
+        </w:numPr>
+      </w:pPr>
+      <w:r>
+        <w:t>Ecuación para inserción:</w:t>
+      </w:r>
+    </w:p>
+    <w:p>
+      <w:pPr>
+        <w:jc w:val="center"/>
+      </w:pPr>
+      <w:r>
+        <w:t xml:space="preserve">índice </w:t>
+      </w:r>
+      <w:r>
+        <w:t xml:space="preserve">= </w:t>
+      </w:r>
+      <w:proofErr w:type="spellStart"/>
+      <w:r>
+        <w:t>id_categoría</w:t>
+      </w:r>
+      <w:proofErr w:type="spellEnd"/>
+      <w:r>
+        <w:t xml:space="preserve"> % tamaño</w:t>
+      </w:r>
+    </w:p>
+    <w:p>
+      <w:pPr>
+        <w:pStyle w:val="Prrafodelista"/>
+        <w:ind w:left="2160" w:firstLine="0"/>
+        <w:jc w:val="both"/>
+      </w:pPr>
     </w:p>
     <w:sectPr>
-      <w:headerReference w:type="default" r:id="rId9"/>
-      <w:footerReference w:type="even" r:id="rId10"/>
-      <w:footerReference w:type="default" r:id="rId11"/>
-      <w:headerReference w:type="first" r:id="rId12"/>
-      <w:footerReference w:type="first" r:id="rId13"/>
+      <w:headerReference w:type="default" r:id="rId10"/>
+      <w:footerReference w:type="even" r:id="rId11"/>
+      <w:footerReference w:type="default" r:id="rId12"/>
+      <w:headerReference w:type="first" r:id="rId13"/>
+      <w:footerReference w:type="first" r:id="rId14"/>
       <w:pgSz w:w="11906" w:h="16838" w:code="9"/>
       <w:pgMar w:top="1440" w:right="1080" w:bottom="1440" w:left="1080" w:header="576" w:footer="432" w:gutter="0"/>
       <w:pgNumType w:start="0"/>
@@ -2450,6 +3166,119 @@
     </w:lvl>
   </w:abstractNum>
   <w:abstractNum w:abstractNumId="12" w15:restartNumberingAfterBreak="0">
+    <w:nsid w:val="1E97414F"/>
+    <w:multiLevelType w:val="hybridMultilevel"/>
+    <w:tmpl w:val="748C9856"/>
+    <w:lvl w:ilvl="0" w:tplc="04090001">
+      <w:start w:val="1"/>
+      <w:numFmt w:val="bullet"/>
+      <w:lvlText w:val=""/>
+      <w:lvlJc w:val="left"/>
+      <w:pPr>
+        <w:ind w:left="720" w:hanging="360"/>
+      </w:pPr>
+      <w:rPr>
+        <w:rFonts w:ascii="Symbol" w:hAnsi="Symbol" w:hint="default"/>
+      </w:rPr>
+    </w:lvl>
+    <w:lvl w:ilvl="1" w:tplc="04090003">
+      <w:start w:val="1"/>
+      <w:numFmt w:val="bullet"/>
+      <w:lvlText w:val="o"/>
+      <w:lvlJc w:val="left"/>
+      <w:pPr>
+        <w:ind w:left="1440" w:hanging="360"/>
+      </w:pPr>
+      <w:rPr>
+        <w:rFonts w:ascii="Courier New" w:hAnsi="Courier New" w:cs="Courier New" w:hint="default"/>
+      </w:rPr>
+    </w:lvl>
+    <w:lvl w:ilvl="2" w:tplc="04090005">
+      <w:start w:val="1"/>
+      <w:numFmt w:val="bullet"/>
+      <w:lvlText w:val=""/>
+      <w:lvlJc w:val="left"/>
+      <w:pPr>
+        <w:ind w:left="2160" w:hanging="360"/>
+      </w:pPr>
+      <w:rPr>
+        <w:rFonts w:ascii="Wingdings" w:hAnsi="Wingdings" w:hint="default"/>
+      </w:rPr>
+    </w:lvl>
+    <w:lvl w:ilvl="3" w:tplc="04090001" w:tentative="1">
+      <w:start w:val="1"/>
+      <w:numFmt w:val="bullet"/>
+      <w:lvlText w:val=""/>
+      <w:lvlJc w:val="left"/>
+      <w:pPr>
+        <w:ind w:left="2880" w:hanging="360"/>
+      </w:pPr>
+      <w:rPr>
+        <w:rFonts w:ascii="Symbol" w:hAnsi="Symbol" w:hint="default"/>
+      </w:rPr>
+    </w:lvl>
+    <w:lvl w:ilvl="4" w:tplc="04090003" w:tentative="1">
+      <w:start w:val="1"/>
+      <w:numFmt w:val="bullet"/>
+      <w:lvlText w:val="o"/>
+      <w:lvlJc w:val="left"/>
+      <w:pPr>
+        <w:ind w:left="3600" w:hanging="360"/>
+      </w:pPr>
+      <w:rPr>
+        <w:rFonts w:ascii="Courier New" w:hAnsi="Courier New" w:cs="Courier New" w:hint="default"/>
+      </w:rPr>
+    </w:lvl>
+    <w:lvl w:ilvl="5" w:tplc="04090005" w:tentative="1">
+      <w:start w:val="1"/>
+      <w:numFmt w:val="bullet"/>
+      <w:lvlText w:val=""/>
+      <w:lvlJc w:val="left"/>
+      <w:pPr>
+        <w:ind w:left="4320" w:hanging="360"/>
+      </w:pPr>
+      <w:rPr>
+        <w:rFonts w:ascii="Wingdings" w:hAnsi="Wingdings" w:hint="default"/>
+      </w:rPr>
+    </w:lvl>
+    <w:lvl w:ilvl="6" w:tplc="04090001" w:tentative="1">
+      <w:start w:val="1"/>
+      <w:numFmt w:val="bullet"/>
+      <w:lvlText w:val=""/>
+      <w:lvlJc w:val="left"/>
+      <w:pPr>
+        <w:ind w:left="5040" w:hanging="360"/>
+      </w:pPr>
+      <w:rPr>
+        <w:rFonts w:ascii="Symbol" w:hAnsi="Symbol" w:hint="default"/>
+      </w:rPr>
+    </w:lvl>
+    <w:lvl w:ilvl="7" w:tplc="04090003" w:tentative="1">
+      <w:start w:val="1"/>
+      <w:numFmt w:val="bullet"/>
+      <w:lvlText w:val="o"/>
+      <w:lvlJc w:val="left"/>
+      <w:pPr>
+        <w:ind w:left="5760" w:hanging="360"/>
+      </w:pPr>
+      <w:rPr>
+        <w:rFonts w:ascii="Courier New" w:hAnsi="Courier New" w:cs="Courier New" w:hint="default"/>
+      </w:rPr>
+    </w:lvl>
+    <w:lvl w:ilvl="8" w:tplc="04090005" w:tentative="1">
+      <w:start w:val="1"/>
+      <w:numFmt w:val="bullet"/>
+      <w:lvlText w:val=""/>
+      <w:lvlJc w:val="left"/>
+      <w:pPr>
+        <w:ind w:left="6480" w:hanging="360"/>
+      </w:pPr>
+      <w:rPr>
+        <w:rFonts w:ascii="Wingdings" w:hAnsi="Wingdings" w:hint="default"/>
+      </w:rPr>
+    </w:lvl>
+  </w:abstractNum>
+  <w:abstractNum w:abstractNumId="13" w15:restartNumberingAfterBreak="0">
     <w:nsid w:val="218827AC"/>
     <w:multiLevelType w:val="hybridMultilevel"/>
     <w:tmpl w:val="39A028BA"/>
@@ -2535,7 +3364,7 @@
       </w:pPr>
     </w:lvl>
   </w:abstractNum>
-  <w:abstractNum w:abstractNumId="13" w15:restartNumberingAfterBreak="0">
+  <w:abstractNum w:abstractNumId="14" w15:restartNumberingAfterBreak="0">
     <w:nsid w:val="23DF5B8E"/>
     <w:multiLevelType w:val="hybridMultilevel"/>
     <w:tmpl w:val="E668E4C0"/>
@@ -2648,7 +3477,7 @@
       </w:rPr>
     </w:lvl>
   </w:abstractNum>
-  <w:abstractNum w:abstractNumId="14" w15:restartNumberingAfterBreak="0">
+  <w:abstractNum w:abstractNumId="15" w15:restartNumberingAfterBreak="0">
     <w:nsid w:val="26605E56"/>
     <w:multiLevelType w:val="hybridMultilevel"/>
     <w:tmpl w:val="CD806462"/>
@@ -2761,7 +3590,7 @@
       </w:rPr>
     </w:lvl>
   </w:abstractNum>
-  <w:abstractNum w:abstractNumId="15" w15:restartNumberingAfterBreak="0">
+  <w:abstractNum w:abstractNumId="16" w15:restartNumberingAfterBreak="0">
     <w:nsid w:val="2F3D6CE6"/>
     <w:multiLevelType w:val="hybridMultilevel"/>
     <w:tmpl w:val="0130EA08"/>
@@ -2874,7 +3703,7 @@
       </w:rPr>
     </w:lvl>
   </w:abstractNum>
-  <w:abstractNum w:abstractNumId="16" w15:restartNumberingAfterBreak="0">
+  <w:abstractNum w:abstractNumId="17" w15:restartNumberingAfterBreak="0">
     <w:nsid w:val="302F27DA"/>
     <w:multiLevelType w:val="hybridMultilevel"/>
     <w:tmpl w:val="57CED400"/>
@@ -2963,7 +3792,117 @@
       </w:pPr>
     </w:lvl>
   </w:abstractNum>
-  <w:abstractNum w:abstractNumId="17" w15:restartNumberingAfterBreak="0">
+  <w:abstractNum w:abstractNumId="18" w15:restartNumberingAfterBreak="0">
+    <w:nsid w:val="3CCE5AAF"/>
+    <w:multiLevelType w:val="hybridMultilevel"/>
+    <w:tmpl w:val="EB72FA5C"/>
+    <w:lvl w:ilvl="0" w:tplc="04090001">
+      <w:start w:val="1"/>
+      <w:numFmt w:val="bullet"/>
+      <w:lvlText w:val=""/>
+      <w:lvlJc w:val="left"/>
+      <w:pPr>
+        <w:ind w:left="720" w:hanging="360"/>
+      </w:pPr>
+      <w:rPr>
+        <w:rFonts w:ascii="Symbol" w:hAnsi="Symbol" w:hint="default"/>
+      </w:rPr>
+    </w:lvl>
+    <w:lvl w:ilvl="1" w:tplc="0409000F">
+      <w:start w:val="1"/>
+      <w:numFmt w:val="decimal"/>
+      <w:lvlText w:val="%2."/>
+      <w:lvlJc w:val="left"/>
+      <w:pPr>
+        <w:ind w:left="1440" w:hanging="360"/>
+      </w:pPr>
+    </w:lvl>
+    <w:lvl w:ilvl="2" w:tplc="04090005" w:tentative="1">
+      <w:start w:val="1"/>
+      <w:numFmt w:val="bullet"/>
+      <w:lvlText w:val=""/>
+      <w:lvlJc w:val="left"/>
+      <w:pPr>
+        <w:ind w:left="2160" w:hanging="360"/>
+      </w:pPr>
+      <w:rPr>
+        <w:rFonts w:ascii="Wingdings" w:hAnsi="Wingdings" w:hint="default"/>
+      </w:rPr>
+    </w:lvl>
+    <w:lvl w:ilvl="3" w:tplc="04090001" w:tentative="1">
+      <w:start w:val="1"/>
+      <w:numFmt w:val="bullet"/>
+      <w:lvlText w:val=""/>
+      <w:lvlJc w:val="left"/>
+      <w:pPr>
+        <w:ind w:left="2880" w:hanging="360"/>
+      </w:pPr>
+      <w:rPr>
+        <w:rFonts w:ascii="Symbol" w:hAnsi="Symbol" w:hint="default"/>
+      </w:rPr>
+    </w:lvl>
+    <w:lvl w:ilvl="4" w:tplc="04090003" w:tentative="1">
+      <w:start w:val="1"/>
+      <w:numFmt w:val="bullet"/>
+      <w:lvlText w:val="o"/>
+      <w:lvlJc w:val="left"/>
+      <w:pPr>
+        <w:ind w:left="3600" w:hanging="360"/>
+      </w:pPr>
+      <w:rPr>
+        <w:rFonts w:ascii="Courier New" w:hAnsi="Courier New" w:cs="Courier New" w:hint="default"/>
+      </w:rPr>
+    </w:lvl>
+    <w:lvl w:ilvl="5" w:tplc="04090005" w:tentative="1">
+      <w:start w:val="1"/>
+      <w:numFmt w:val="bullet"/>
+      <w:lvlText w:val=""/>
+      <w:lvlJc w:val="left"/>
+      <w:pPr>
+        <w:ind w:left="4320" w:hanging="360"/>
+      </w:pPr>
+      <w:rPr>
+        <w:rFonts w:ascii="Wingdings" w:hAnsi="Wingdings" w:hint="default"/>
+      </w:rPr>
+    </w:lvl>
+    <w:lvl w:ilvl="6" w:tplc="04090001" w:tentative="1">
+      <w:start w:val="1"/>
+      <w:numFmt w:val="bullet"/>
+      <w:lvlText w:val=""/>
+      <w:lvlJc w:val="left"/>
+      <w:pPr>
+        <w:ind w:left="5040" w:hanging="360"/>
+      </w:pPr>
+      <w:rPr>
+        <w:rFonts w:ascii="Symbol" w:hAnsi="Symbol" w:hint="default"/>
+      </w:rPr>
+    </w:lvl>
+    <w:lvl w:ilvl="7" w:tplc="04090003" w:tentative="1">
+      <w:start w:val="1"/>
+      <w:numFmt w:val="bullet"/>
+      <w:lvlText w:val="o"/>
+      <w:lvlJc w:val="left"/>
+      <w:pPr>
+        <w:ind w:left="5760" w:hanging="360"/>
+      </w:pPr>
+      <w:rPr>
+        <w:rFonts w:ascii="Courier New" w:hAnsi="Courier New" w:cs="Courier New" w:hint="default"/>
+      </w:rPr>
+    </w:lvl>
+    <w:lvl w:ilvl="8" w:tplc="04090005" w:tentative="1">
+      <w:start w:val="1"/>
+      <w:numFmt w:val="bullet"/>
+      <w:lvlText w:val=""/>
+      <w:lvlJc w:val="left"/>
+      <w:pPr>
+        <w:ind w:left="6480" w:hanging="360"/>
+      </w:pPr>
+      <w:rPr>
+        <w:rFonts w:ascii="Wingdings" w:hAnsi="Wingdings" w:hint="default"/>
+      </w:rPr>
+    </w:lvl>
+  </w:abstractNum>
+  <w:abstractNum w:abstractNumId="19" w15:restartNumberingAfterBreak="0">
     <w:nsid w:val="4E252B34"/>
     <w:multiLevelType w:val="hybridMultilevel"/>
     <w:tmpl w:val="56D0C044"/>
@@ -3049,7 +3988,120 @@
       </w:pPr>
     </w:lvl>
   </w:abstractNum>
-  <w:abstractNum w:abstractNumId="18" w15:restartNumberingAfterBreak="0">
+  <w:abstractNum w:abstractNumId="20" w15:restartNumberingAfterBreak="0">
+    <w:nsid w:val="512C4785"/>
+    <w:multiLevelType w:val="hybridMultilevel"/>
+    <w:tmpl w:val="19BEE768"/>
+    <w:lvl w:ilvl="0" w:tplc="04090001">
+      <w:start w:val="1"/>
+      <w:numFmt w:val="bullet"/>
+      <w:lvlText w:val=""/>
+      <w:lvlJc w:val="left"/>
+      <w:pPr>
+        <w:ind w:left="720" w:hanging="360"/>
+      </w:pPr>
+      <w:rPr>
+        <w:rFonts w:ascii="Symbol" w:hAnsi="Symbol" w:hint="default"/>
+      </w:rPr>
+    </w:lvl>
+    <w:lvl w:ilvl="1" w:tplc="04090003" w:tentative="1">
+      <w:start w:val="1"/>
+      <w:numFmt w:val="bullet"/>
+      <w:lvlText w:val="o"/>
+      <w:lvlJc w:val="left"/>
+      <w:pPr>
+        <w:ind w:left="1440" w:hanging="360"/>
+      </w:pPr>
+      <w:rPr>
+        <w:rFonts w:ascii="Courier New" w:hAnsi="Courier New" w:cs="Courier New" w:hint="default"/>
+      </w:rPr>
+    </w:lvl>
+    <w:lvl w:ilvl="2" w:tplc="04090005" w:tentative="1">
+      <w:start w:val="1"/>
+      <w:numFmt w:val="bullet"/>
+      <w:lvlText w:val=""/>
+      <w:lvlJc w:val="left"/>
+      <w:pPr>
+        <w:ind w:left="2160" w:hanging="360"/>
+      </w:pPr>
+      <w:rPr>
+        <w:rFonts w:ascii="Wingdings" w:hAnsi="Wingdings" w:hint="default"/>
+      </w:rPr>
+    </w:lvl>
+    <w:lvl w:ilvl="3" w:tplc="04090001" w:tentative="1">
+      <w:start w:val="1"/>
+      <w:numFmt w:val="bullet"/>
+      <w:lvlText w:val=""/>
+      <w:lvlJc w:val="left"/>
+      <w:pPr>
+        <w:ind w:left="2880" w:hanging="360"/>
+      </w:pPr>
+      <w:rPr>
+        <w:rFonts w:ascii="Symbol" w:hAnsi="Symbol" w:hint="default"/>
+      </w:rPr>
+    </w:lvl>
+    <w:lvl w:ilvl="4" w:tplc="04090003" w:tentative="1">
+      <w:start w:val="1"/>
+      <w:numFmt w:val="bullet"/>
+      <w:lvlText w:val="o"/>
+      <w:lvlJc w:val="left"/>
+      <w:pPr>
+        <w:ind w:left="3600" w:hanging="360"/>
+      </w:pPr>
+      <w:rPr>
+        <w:rFonts w:ascii="Courier New" w:hAnsi="Courier New" w:cs="Courier New" w:hint="default"/>
+      </w:rPr>
+    </w:lvl>
+    <w:lvl w:ilvl="5" w:tplc="04090005" w:tentative="1">
+      <w:start w:val="1"/>
+      <w:numFmt w:val="bullet"/>
+      <w:lvlText w:val=""/>
+      <w:lvlJc w:val="left"/>
+      <w:pPr>
+        <w:ind w:left="4320" w:hanging="360"/>
+      </w:pPr>
+      <w:rPr>
+        <w:rFonts w:ascii="Wingdings" w:hAnsi="Wingdings" w:hint="default"/>
+      </w:rPr>
+    </w:lvl>
+    <w:lvl w:ilvl="6" w:tplc="04090001" w:tentative="1">
+      <w:start w:val="1"/>
+      <w:numFmt w:val="bullet"/>
+      <w:lvlText w:val=""/>
+      <w:lvlJc w:val="left"/>
+      <w:pPr>
+        <w:ind w:left="5040" w:hanging="360"/>
+      </w:pPr>
+      <w:rPr>
+        <w:rFonts w:ascii="Symbol" w:hAnsi="Symbol" w:hint="default"/>
+      </w:rPr>
+    </w:lvl>
+    <w:lvl w:ilvl="7" w:tplc="04090003" w:tentative="1">
+      <w:start w:val="1"/>
+      <w:numFmt w:val="bullet"/>
+      <w:lvlText w:val="o"/>
+      <w:lvlJc w:val="left"/>
+      <w:pPr>
+        <w:ind w:left="5760" w:hanging="360"/>
+      </w:pPr>
+      <w:rPr>
+        <w:rFonts w:ascii="Courier New" w:hAnsi="Courier New" w:cs="Courier New" w:hint="default"/>
+      </w:rPr>
+    </w:lvl>
+    <w:lvl w:ilvl="8" w:tplc="04090005" w:tentative="1">
+      <w:start w:val="1"/>
+      <w:numFmt w:val="bullet"/>
+      <w:lvlText w:val=""/>
+      <w:lvlJc w:val="left"/>
+      <w:pPr>
+        <w:ind w:left="6480" w:hanging="360"/>
+      </w:pPr>
+      <w:rPr>
+        <w:rFonts w:ascii="Wingdings" w:hAnsi="Wingdings" w:hint="default"/>
+      </w:rPr>
+    </w:lvl>
+  </w:abstractNum>
+  <w:abstractNum w:abstractNumId="21" w15:restartNumberingAfterBreak="0">
     <w:nsid w:val="598E5A7B"/>
     <w:multiLevelType w:val="hybridMultilevel"/>
     <w:tmpl w:val="BAFAA5CA"/>
@@ -3162,7 +4214,7 @@
       </w:rPr>
     </w:lvl>
   </w:abstractNum>
-  <w:abstractNum w:abstractNumId="19" w15:restartNumberingAfterBreak="0">
+  <w:abstractNum w:abstractNumId="22" w15:restartNumberingAfterBreak="0">
     <w:nsid w:val="5AED7779"/>
     <w:multiLevelType w:val="hybridMultilevel"/>
     <w:tmpl w:val="5C6C2296"/>
@@ -3248,7 +4300,120 @@
       </w:pPr>
     </w:lvl>
   </w:abstractNum>
-  <w:abstractNum w:abstractNumId="20" w15:restartNumberingAfterBreak="0">
+  <w:abstractNum w:abstractNumId="23" w15:restartNumberingAfterBreak="0">
+    <w:nsid w:val="62AD5919"/>
+    <w:multiLevelType w:val="hybridMultilevel"/>
+    <w:tmpl w:val="B5B6754A"/>
+    <w:lvl w:ilvl="0" w:tplc="04090001">
+      <w:start w:val="1"/>
+      <w:numFmt w:val="bullet"/>
+      <w:lvlText w:val=""/>
+      <w:lvlJc w:val="left"/>
+      <w:pPr>
+        <w:ind w:left="1800" w:hanging="360"/>
+      </w:pPr>
+      <w:rPr>
+        <w:rFonts w:ascii="Symbol" w:hAnsi="Symbol" w:hint="default"/>
+      </w:rPr>
+    </w:lvl>
+    <w:lvl w:ilvl="1" w:tplc="04090003" w:tentative="1">
+      <w:start w:val="1"/>
+      <w:numFmt w:val="bullet"/>
+      <w:lvlText w:val="o"/>
+      <w:lvlJc w:val="left"/>
+      <w:pPr>
+        <w:ind w:left="2520" w:hanging="360"/>
+      </w:pPr>
+      <w:rPr>
+        <w:rFonts w:ascii="Courier New" w:hAnsi="Courier New" w:cs="Courier New" w:hint="default"/>
+      </w:rPr>
+    </w:lvl>
+    <w:lvl w:ilvl="2" w:tplc="04090005" w:tentative="1">
+      <w:start w:val="1"/>
+      <w:numFmt w:val="bullet"/>
+      <w:lvlText w:val=""/>
+      <w:lvlJc w:val="left"/>
+      <w:pPr>
+        <w:ind w:left="3240" w:hanging="360"/>
+      </w:pPr>
+      <w:rPr>
+        <w:rFonts w:ascii="Wingdings" w:hAnsi="Wingdings" w:hint="default"/>
+      </w:rPr>
+    </w:lvl>
+    <w:lvl w:ilvl="3" w:tplc="04090001" w:tentative="1">
+      <w:start w:val="1"/>
+      <w:numFmt w:val="bullet"/>
+      <w:lvlText w:val=""/>
+      <w:lvlJc w:val="left"/>
+      <w:pPr>
+        <w:ind w:left="3960" w:hanging="360"/>
+      </w:pPr>
+      <w:rPr>
+        <w:rFonts w:ascii="Symbol" w:hAnsi="Symbol" w:hint="default"/>
+      </w:rPr>
+    </w:lvl>
+    <w:lvl w:ilvl="4" w:tplc="04090003" w:tentative="1">
+      <w:start w:val="1"/>
+      <w:numFmt w:val="bullet"/>
+      <w:lvlText w:val="o"/>
+      <w:lvlJc w:val="left"/>
+      <w:pPr>
+        <w:ind w:left="4680" w:hanging="360"/>
+      </w:pPr>
+      <w:rPr>
+        <w:rFonts w:ascii="Courier New" w:hAnsi="Courier New" w:cs="Courier New" w:hint="default"/>
+      </w:rPr>
+    </w:lvl>
+    <w:lvl w:ilvl="5" w:tplc="04090005" w:tentative="1">
+      <w:start w:val="1"/>
+      <w:numFmt w:val="bullet"/>
+      <w:lvlText w:val=""/>
+      <w:lvlJc w:val="left"/>
+      <w:pPr>
+        <w:ind w:left="5400" w:hanging="360"/>
+      </w:pPr>
+      <w:rPr>
+        <w:rFonts w:ascii="Wingdings" w:hAnsi="Wingdings" w:hint="default"/>
+      </w:rPr>
+    </w:lvl>
+    <w:lvl w:ilvl="6" w:tplc="04090001" w:tentative="1">
+      <w:start w:val="1"/>
+      <w:numFmt w:val="bullet"/>
+      <w:lvlText w:val=""/>
+      <w:lvlJc w:val="left"/>
+      <w:pPr>
+        <w:ind w:left="6120" w:hanging="360"/>
+      </w:pPr>
+      <w:rPr>
+        <w:rFonts w:ascii="Symbol" w:hAnsi="Symbol" w:hint="default"/>
+      </w:rPr>
+    </w:lvl>
+    <w:lvl w:ilvl="7" w:tplc="04090003" w:tentative="1">
+      <w:start w:val="1"/>
+      <w:numFmt w:val="bullet"/>
+      <w:lvlText w:val="o"/>
+      <w:lvlJc w:val="left"/>
+      <w:pPr>
+        <w:ind w:left="6840" w:hanging="360"/>
+      </w:pPr>
+      <w:rPr>
+        <w:rFonts w:ascii="Courier New" w:hAnsi="Courier New" w:cs="Courier New" w:hint="default"/>
+      </w:rPr>
+    </w:lvl>
+    <w:lvl w:ilvl="8" w:tplc="04090005" w:tentative="1">
+      <w:start w:val="1"/>
+      <w:numFmt w:val="bullet"/>
+      <w:lvlText w:val=""/>
+      <w:lvlJc w:val="left"/>
+      <w:pPr>
+        <w:ind w:left="7560" w:hanging="360"/>
+      </w:pPr>
+      <w:rPr>
+        <w:rFonts w:ascii="Wingdings" w:hAnsi="Wingdings" w:hint="default"/>
+      </w:rPr>
+    </w:lvl>
+  </w:abstractNum>
+  <w:abstractNum w:abstractNumId="24" w15:restartNumberingAfterBreak="0">
     <w:nsid w:val="652B6828"/>
     <w:multiLevelType w:val="hybridMultilevel"/>
     <w:tmpl w:val="24E0143A"/>
@@ -3392,37 +4557,49 @@
     <w:abstractNumId w:val="0"/>
   </w:num>
   <w:num w:numId="11" w16cid:durableId="617415990">
-    <w:abstractNumId w:val="12"/>
+    <w:abstractNumId w:val="13"/>
   </w:num>
   <w:num w:numId="12" w16cid:durableId="1802069037">
+    <w:abstractNumId w:val="22"/>
+  </w:num>
+  <w:num w:numId="13" w16cid:durableId="1609850944">
     <w:abstractNumId w:val="19"/>
   </w:num>
-  <w:num w:numId="13" w16cid:durableId="1609850944">
-    <w:abstractNumId w:val="17"/>
-  </w:num>
   <w:num w:numId="14" w16cid:durableId="1504323550">
-    <w:abstractNumId w:val="14"/>
+    <w:abstractNumId w:val="15"/>
   </w:num>
   <w:num w:numId="15" w16cid:durableId="1059749278">
-    <w:abstractNumId w:val="20"/>
+    <w:abstractNumId w:val="24"/>
   </w:num>
   <w:num w:numId="16" w16cid:durableId="4940218">
-    <w:abstractNumId w:val="18"/>
+    <w:abstractNumId w:val="21"/>
   </w:num>
   <w:num w:numId="17" w16cid:durableId="471288417">
-    <w:abstractNumId w:val="15"/>
+    <w:abstractNumId w:val="16"/>
   </w:num>
   <w:num w:numId="18" w16cid:durableId="590502911">
     <w:abstractNumId w:val="11"/>
   </w:num>
   <w:num w:numId="19" w16cid:durableId="1346594036">
-    <w:abstractNumId w:val="16"/>
+    <w:abstractNumId w:val="17"/>
   </w:num>
   <w:num w:numId="20" w16cid:durableId="1494369007">
     <w:abstractNumId w:val="10"/>
   </w:num>
   <w:num w:numId="21" w16cid:durableId="784153494">
-    <w:abstractNumId w:val="13"/>
+    <w:abstractNumId w:val="14"/>
+  </w:num>
+  <w:num w:numId="22" w16cid:durableId="246423018">
+    <w:abstractNumId w:val="20"/>
+  </w:num>
+  <w:num w:numId="23" w16cid:durableId="1613588760">
+    <w:abstractNumId w:val="12"/>
+  </w:num>
+  <w:num w:numId="24" w16cid:durableId="1439642696">
+    <w:abstractNumId w:val="23"/>
+  </w:num>
+  <w:num w:numId="25" w16cid:durableId="414060879">
+    <w:abstractNumId w:val="18"/>
   </w:num>
 </w:numbering>
 </file>
@@ -4869,6 +6046,7 @@
     <w:sig w:usb0="00000287" w:usb1="00000000" w:usb2="00000000" w:usb3="00000000" w:csb0="0000009F" w:csb1="00000000"/>
   </w:font>
   <w:font w:name="Meiryo">
+    <w:altName w:val="Yu Gothic"/>
     <w:charset w:val="80"/>
     <w:family w:val="swiss"/>
     <w:pitch w:val="variable"/>
@@ -4931,6 +6109,7 @@
     <w:rsid w:val="002F2624"/>
     <w:rsid w:val="007C4433"/>
     <w:rsid w:val="008B2B4B"/>
+    <w:rsid w:val="00A0412C"/>
     <w:rsid w:val="00CB2D15"/>
   </w:rsids>
   <m:mathPr>
@@ -5387,10 +6566,6 @@
     <w:name w:val="BCB77716E5854AABA77EA13194F7848B"/>
     <w:rsid w:val="007C4433"/>
   </w:style>
-  <w:style w:type="paragraph" w:customStyle="1" w:styleId="8F3A2BFE5BA34013810A5F753BB14479">
-    <w:name w:val="8F3A2BFE5BA34013810A5F753BB14479"/>
-    <w:rsid w:val="002F2624"/>
-  </w:style>
 </w:styles>
 </file>
 

</xml_diff>